<commit_message>
2022/04/19 Sound setting not working
</commit_message>
<xml_diff>
--- a/Záródolgozat.docx
+++ b/Záródolgozat.docx
@@ -1,6 +1,6 @@
 
 <file path=word/document.xml><?xml version="1.0" encoding="utf-8"?>
-<w:document xmlns:wpc="http://schemas.microsoft.com/office/word/2010/wordprocessingCanvas" xmlns:cx="http://schemas.microsoft.com/office/drawing/2014/chartex" xmlns:mc="http://schemas.openxmlformats.org/markup-compatibility/2006" xmlns:o="urn:schemas-microsoft-com:office:office" xmlns:r="http://schemas.openxmlformats.org/officeDocument/2006/relationships" xmlns:m="http://schemas.openxmlformats.org/officeDocument/2006/math" xmlns:v="urn:schemas-microsoft-com:vml" xmlns:wp14="http://schemas.microsoft.com/office/word/2010/wordprocessingDrawing" xmlns:wp="http://schemas.openxmlformats.org/drawingml/2006/wordprocessingDrawing" xmlns:w10="urn:schemas-microsoft-com:office:word" xmlns:w="http://schemas.openxmlformats.org/wordprocessingml/2006/main" xmlns:w14="http://schemas.microsoft.com/office/word/2010/wordml" xmlns:w15="http://schemas.microsoft.com/office/word/2012/wordml" xmlns:w16se="http://schemas.microsoft.com/office/word/2015/wordml/symex" xmlns:wpg="http://schemas.microsoft.com/office/word/2010/wordprocessingGroup" xmlns:wpi="http://schemas.microsoft.com/office/word/2010/wordprocessingInk" xmlns:wne="http://schemas.microsoft.com/office/word/2006/wordml" xmlns:wps="http://schemas.microsoft.com/office/word/2010/wordprocessingShape" mc:Ignorable="w14 w15 w16se wp14">
+<w:document xmlns:wpc="http://schemas.microsoft.com/office/word/2010/wordprocessingCanvas" xmlns:cx="http://schemas.microsoft.com/office/drawing/2014/chartex" xmlns:cx1="http://schemas.microsoft.com/office/drawing/2015/9/8/chartex" xmlns:cx2="http://schemas.microsoft.com/office/drawing/2015/10/21/chartex" xmlns:cx3="http://schemas.microsoft.com/office/drawing/2016/5/9/chartex" xmlns:cx4="http://schemas.microsoft.com/office/drawing/2016/5/10/chartex" xmlns:cx5="http://schemas.microsoft.com/office/drawing/2016/5/11/chartex" xmlns:cx6="http://schemas.microsoft.com/office/drawing/2016/5/12/chartex" xmlns:cx7="http://schemas.microsoft.com/office/drawing/2016/5/13/chartex" xmlns:cx8="http://schemas.microsoft.com/office/drawing/2016/5/14/chartex" xmlns:mc="http://schemas.openxmlformats.org/markup-compatibility/2006" xmlns:aink="http://schemas.microsoft.com/office/drawing/2016/ink" xmlns:am3d="http://schemas.microsoft.com/office/drawing/2017/model3d" xmlns:o="urn:schemas-microsoft-com:office:office" xmlns:r="http://schemas.openxmlformats.org/officeDocument/2006/relationships" xmlns:m="http://schemas.openxmlformats.org/officeDocument/2006/math" xmlns:v="urn:schemas-microsoft-com:vml" xmlns:wp14="http://schemas.microsoft.com/office/word/2010/wordprocessingDrawing" xmlns:wp="http://schemas.openxmlformats.org/drawingml/2006/wordprocessingDrawing" xmlns:w10="urn:schemas-microsoft-com:office:word" xmlns:w="http://schemas.openxmlformats.org/wordprocessingml/2006/main" xmlns:w14="http://schemas.microsoft.com/office/word/2010/wordml" xmlns:w15="http://schemas.microsoft.com/office/word/2012/wordml" xmlns:w16cex="http://schemas.microsoft.com/office/word/2018/wordml/cex" xmlns:w16cid="http://schemas.microsoft.com/office/word/2016/wordml/cid" xmlns:w16="http://schemas.microsoft.com/office/word/2018/wordml" xmlns:w16sdtdh="http://schemas.microsoft.com/office/word/2020/wordml/sdtdatahash" xmlns:w16se="http://schemas.microsoft.com/office/word/2015/wordml/symex" xmlns:wpg="http://schemas.microsoft.com/office/word/2010/wordprocessingGroup" xmlns:wpi="http://schemas.microsoft.com/office/word/2010/wordprocessingInk" xmlns:wne="http://schemas.microsoft.com/office/word/2006/wordml" xmlns:wps="http://schemas.microsoft.com/office/word/2010/wordprocessingShape" mc:Ignorable="w14 w15 w16se w16cid w16 w16cex w16sdtdh wp14">
   <w:body>
     <w:p>
       <w:pPr>
@@ -1770,6 +1770,7 @@
       <w:r>
         <w:rPr>
           <w:rFonts w:ascii="Times New Roman" w:hAnsi="Times New Roman" w:cs="Times New Roman"/>
+          <w:noProof/>
           <w:sz w:val="24"/>
           <w:szCs w:val="24"/>
         </w:rPr>
@@ -1828,28 +1829,8 @@
           <w:sz w:val="24"/>
           <w:szCs w:val="24"/>
         </w:rPr>
-        <w:t>2.1</w:t>
-      </w:r>
-      <w:r>
-        <w:rPr>
-          <w:rFonts w:ascii="Times New Roman" w:hAnsi="Times New Roman" w:cs="Times New Roman"/>
-          <w:bCs/>
-          <w:sz w:val="24"/>
-          <w:szCs w:val="24"/>
-        </w:rPr>
-        <w:t xml:space="preserve">. ábra. </w:t>
-      </w:r>
-      <w:proofErr w:type="spellStart"/>
-      <w:r>
-        <w:rPr>
-          <w:rFonts w:ascii="Times New Roman" w:hAnsi="Times New Roman" w:cs="Times New Roman"/>
-          <w:bCs/>
-          <w:sz w:val="24"/>
-          <w:szCs w:val="24"/>
-        </w:rPr>
-        <w:t>Settings</w:t>
-      </w:r>
-      <w:proofErr w:type="spellEnd"/>
+        <w:t>2.1. ábra. Settings</w:t>
+      </w:r>
     </w:p>
     <w:p>
       <w:pPr>
@@ -2030,28 +2011,8 @@
           <w:sz w:val="24"/>
           <w:szCs w:val="24"/>
         </w:rPr>
-        <w:t xml:space="preserve">Teljes képernyős mód és ablakos mód között válthatunk a </w:t>
-      </w:r>
-      <w:proofErr w:type="spellStart"/>
-      <w:r>
-        <w:rPr>
-          <w:rFonts w:ascii="Times New Roman" w:hAnsi="Times New Roman" w:cs="Times New Roman"/>
-          <w:sz w:val="24"/>
-          <w:szCs w:val="24"/>
-        </w:rPr>
-        <w:t>Fullscreen</w:t>
-      </w:r>
-      <w:proofErr w:type="spellEnd"/>
-      <w:r>
-        <w:rPr>
-          <w:rFonts w:ascii="Times New Roman" w:hAnsi="Times New Roman" w:cs="Times New Roman"/>
-          <w:sz w:val="24"/>
-          <w:szCs w:val="24"/>
-        </w:rPr>
-        <w:t xml:space="preserve"> feliratú jelölőnégyzet segítségével. Ha bejelöljük akkor a játék teljes képernyős módra vált, ha megszüntetjük a bejelölést, akkor ablakos módra. </w:t>
-      </w:r>
-      <w:bookmarkStart w:id="0" w:name="_GoBack"/>
-      <w:bookmarkEnd w:id="0"/>
+        <w:t xml:space="preserve">Teljes képernyős mód és ablakos mód között válthatunk a Fullscreen feliratú jelölőnégyzet segítségével. Ha bejelöljük akkor a játék teljes képernyős módra vált, ha megszüntetjük a bejelölést, akkor ablakos módra. </w:t>
+      </w:r>
     </w:p>
     <w:p>
       <w:pPr>
@@ -2112,15 +2073,7 @@
           <w:sz w:val="24"/>
           <w:szCs w:val="24"/>
         </w:rPr>
-        <w:t>A Music feliratú csúszkával lehet alítani a játék alatt szóló zenét.</w:t>
-      </w:r>
-      <w:r>
-        <w:rPr>
-          <w:rFonts w:ascii="Times New Roman" w:hAnsi="Times New Roman" w:cs="Times New Roman"/>
-          <w:sz w:val="24"/>
-          <w:szCs w:val="24"/>
-        </w:rPr>
-        <w:t xml:space="preserve"> </w:t>
+        <w:t>A Sound feliratú csúszkával lehet alítani a játék hangerejét.</w:t>
       </w:r>
     </w:p>
     <w:p>
@@ -2145,15 +2098,15 @@
           <w:sz w:val="24"/>
           <w:szCs w:val="24"/>
         </w:rPr>
-        <w:t xml:space="preserve">A Sound feliratú csúszkával lehet alítani a játék </w:t>
-      </w:r>
-      <w:r>
-        <w:rPr>
-          <w:rFonts w:ascii="Times New Roman" w:hAnsi="Times New Roman" w:cs="Times New Roman"/>
-          <w:sz w:val="24"/>
-          <w:szCs w:val="24"/>
-        </w:rPr>
-        <w:t>hangerejét.</w:t>
+        <w:t>A Music feliratú csúszkával lehet alítani a játék alatt szóló zenét.</w:t>
+      </w:r>
+      <w:r>
+        <w:rPr>
+          <w:rFonts w:ascii="Times New Roman" w:hAnsi="Times New Roman" w:cs="Times New Roman"/>
+          <w:sz w:val="24"/>
+          <w:szCs w:val="24"/>
+        </w:rPr>
+        <w:t xml:space="preserve"> </w:t>
       </w:r>
     </w:p>
     <w:p>
@@ -3308,6 +3261,1031 @@
         <w:t xml:space="preserve"> AZ elején könnyebb, de ahogy haladunk tovább egyre nehezebb és nehezebb lesz az út. </w:t>
       </w:r>
     </w:p>
+    <w:p>
+      <w:pPr>
+        <w:spacing w:line="360" w:lineRule="auto"/>
+        <w:rPr>
+          <w:rFonts w:ascii="Times New Roman" w:hAnsi="Times New Roman" w:cs="Times New Roman"/>
+          <w:b/>
+          <w:sz w:val="32"/>
+          <w:szCs w:val="32"/>
+        </w:rPr>
+      </w:pPr>
+      <w:r>
+        <w:rPr>
+          <w:rFonts w:ascii="Times New Roman" w:hAnsi="Times New Roman" w:cs="Times New Roman"/>
+          <w:b/>
+          <w:sz w:val="32"/>
+          <w:szCs w:val="32"/>
+        </w:rPr>
+        <w:t>2.6.1. Ellenfelek</w:t>
+      </w:r>
+    </w:p>
+    <w:p>
+      <w:pPr>
+        <w:spacing w:line="360" w:lineRule="auto"/>
+        <w:rPr>
+          <w:rFonts w:ascii="Times New Roman" w:hAnsi="Times New Roman" w:cs="Times New Roman"/>
+          <w:bCs/>
+          <w:sz w:val="24"/>
+          <w:szCs w:val="24"/>
+        </w:rPr>
+      </w:pPr>
+      <w:r>
+        <w:rPr>
+          <w:rFonts w:ascii="Times New Roman" w:hAnsi="Times New Roman" w:cs="Times New Roman"/>
+          <w:bCs/>
+          <w:sz w:val="24"/>
+          <w:szCs w:val="24"/>
+        </w:rPr>
+        <w:tab/>
+        <w:t>A csapdákkal nagyon kell vigyázni mert végzetesek lehetnek. Hozzájuk érve a karakterünk sebződik és meghal ezzel vissza kerülve a pálya legelejére. Szakadékokkal is vigyázni kell mert ha lezuhanunk meghalunk és kezdhetjük a pályát a legelejéről közbe időt veszítve így gátolva a minél gyorsabb célba jutást.</w:t>
+      </w:r>
+    </w:p>
+    <w:p>
+      <w:pPr>
+        <w:spacing w:line="360" w:lineRule="auto"/>
+        <w:rPr>
+          <w:rFonts w:ascii="Times New Roman" w:hAnsi="Times New Roman" w:cs="Times New Roman"/>
+          <w:b/>
+          <w:sz w:val="32"/>
+          <w:szCs w:val="32"/>
+        </w:rPr>
+      </w:pPr>
+      <w:r>
+        <w:rPr>
+          <w:rFonts w:ascii="Times New Roman" w:hAnsi="Times New Roman" w:cs="Times New Roman"/>
+          <w:b/>
+          <w:sz w:val="32"/>
+          <w:szCs w:val="32"/>
+        </w:rPr>
+        <w:t xml:space="preserve">2.6.1. </w:t>
+      </w:r>
+      <w:r>
+        <w:rPr>
+          <w:rFonts w:ascii="Times New Roman" w:hAnsi="Times New Roman" w:cs="Times New Roman"/>
+          <w:b/>
+          <w:sz w:val="32"/>
+          <w:szCs w:val="32"/>
+        </w:rPr>
+        <w:t>Kőfej</w:t>
+      </w:r>
+    </w:p>
+    <w:p>
+      <w:pPr>
+        <w:spacing w:line="360" w:lineRule="auto"/>
+        <w:jc w:val="center"/>
+        <w:rPr>
+          <w:rFonts w:ascii="Times New Roman" w:hAnsi="Times New Roman" w:cs="Times New Roman"/>
+          <w:bCs/>
+          <w:sz w:val="24"/>
+          <w:szCs w:val="24"/>
+        </w:rPr>
+      </w:pPr>
+      <w:r>
+        <w:rPr>
+          <w:rFonts w:ascii="Times New Roman" w:hAnsi="Times New Roman" w:cs="Times New Roman"/>
+          <w:bCs/>
+          <w:sz w:val="24"/>
+          <w:szCs w:val="24"/>
+        </w:rPr>
+        <w:drawing>
+          <wp:inline distT="0" distB="0" distL="0" distR="0" wp14:anchorId="3E07F029" wp14:editId="499EBDFB">
+            <wp:extent cx="2538248" cy="2514890"/>
+            <wp:effectExtent l="0" t="0" r="0" b="0"/>
+            <wp:docPr id="3" name="Kép 3"/>
+            <wp:cNvGraphicFramePr>
+              <a:graphicFrameLocks xmlns:a="http://schemas.openxmlformats.org/drawingml/2006/main" noChangeAspect="1"/>
+            </wp:cNvGraphicFramePr>
+            <a:graphic xmlns:a="http://schemas.openxmlformats.org/drawingml/2006/main">
+              <a:graphicData uri="http://schemas.openxmlformats.org/drawingml/2006/picture">
+                <pic:pic xmlns:pic="http://schemas.openxmlformats.org/drawingml/2006/picture">
+                  <pic:nvPicPr>
+                    <pic:cNvPr id="1" name=""/>
+                    <pic:cNvPicPr/>
+                  </pic:nvPicPr>
+                  <pic:blipFill>
+                    <a:blip r:embed="rId8"/>
+                    <a:stretch>
+                      <a:fillRect/>
+                    </a:stretch>
+                  </pic:blipFill>
+                  <pic:spPr>
+                    <a:xfrm>
+                      <a:off x="0" y="0"/>
+                      <a:ext cx="2550919" cy="2527444"/>
+                    </a:xfrm>
+                    <a:prstGeom prst="rect">
+                      <a:avLst/>
+                    </a:prstGeom>
+                  </pic:spPr>
+                </pic:pic>
+              </a:graphicData>
+            </a:graphic>
+          </wp:inline>
+        </w:drawing>
+      </w:r>
+    </w:p>
+    <w:p>
+      <w:pPr>
+        <w:ind w:firstLine="708"/>
+        <w:rPr>
+          <w:rFonts w:ascii="Times New Roman" w:hAnsi="Times New Roman" w:cs="Times New Roman"/>
+          <w:bCs/>
+          <w:sz w:val="24"/>
+          <w:szCs w:val="24"/>
+        </w:rPr>
+        <w:sectPr>
+          <w:pgSz w:w="11906" w:h="16838" w:code="9"/>
+          <w:pgMar w:top="1412" w:right="1412" w:bottom="1412" w:left="1412" w:header="709" w:footer="709" w:gutter="0"/>
+          <w:cols w:space="708"/>
+          <w:docGrid w:linePitch="360"/>
+        </w:sectPr>
+      </w:pPr>
+      <w:r>
+        <w:rPr>
+          <w:rFonts w:ascii="Times New Roman" w:hAnsi="Times New Roman" w:cs="Times New Roman"/>
+          <w:bCs/>
+          <w:sz w:val="24"/>
+          <w:szCs w:val="24"/>
+        </w:rPr>
+        <w:t xml:space="preserve">Ha </w:t>
+      </w:r>
+      <w:r>
+        <w:rPr>
+          <w:rFonts w:ascii="Times New Roman" w:hAnsi="Times New Roman" w:cs="Times New Roman"/>
+          <w:bCs/>
+          <w:sz w:val="24"/>
+          <w:szCs w:val="24"/>
+        </w:rPr>
+        <w:t>érzékeli, hogy alatta elhalad egy játékos a magasból nagy gyorsasággal ránk zuhan így megölve minket gátol a tovább jutásban, de ha elég gyorsak vagyunk ezt könnyen el lehet kerülni.</w:t>
+      </w:r>
+    </w:p>
+    <w:p>
+      <w:pPr>
+        <w:spacing w:line="360" w:lineRule="auto"/>
+        <w:rPr>
+          <w:rFonts w:ascii="Times New Roman" w:hAnsi="Times New Roman" w:cs="Times New Roman"/>
+          <w:b/>
+          <w:sz w:val="32"/>
+          <w:szCs w:val="32"/>
+        </w:rPr>
+      </w:pPr>
+      <w:r>
+        <w:rPr>
+          <w:rFonts w:ascii="Times New Roman" w:hAnsi="Times New Roman" w:cs="Times New Roman"/>
+          <w:b/>
+          <w:sz w:val="32"/>
+          <w:szCs w:val="32"/>
+        </w:rPr>
+        <w:lastRenderedPageBreak/>
+        <w:t>2.6.</w:t>
+      </w:r>
+      <w:r>
+        <w:rPr>
+          <w:rFonts w:ascii="Times New Roman" w:hAnsi="Times New Roman" w:cs="Times New Roman"/>
+          <w:b/>
+          <w:sz w:val="32"/>
+          <w:szCs w:val="32"/>
+        </w:rPr>
+        <w:t>2</w:t>
+      </w:r>
+      <w:r>
+        <w:rPr>
+          <w:rFonts w:ascii="Times New Roman" w:hAnsi="Times New Roman" w:cs="Times New Roman"/>
+          <w:b/>
+          <w:sz w:val="32"/>
+          <w:szCs w:val="32"/>
+        </w:rPr>
+        <w:t xml:space="preserve">. </w:t>
+      </w:r>
+      <w:r>
+        <w:rPr>
+          <w:rFonts w:ascii="Times New Roman" w:hAnsi="Times New Roman" w:cs="Times New Roman"/>
+          <w:b/>
+          <w:sz w:val="32"/>
+          <w:szCs w:val="32"/>
+        </w:rPr>
+        <w:t>Tüskefej</w:t>
+      </w:r>
+    </w:p>
+    <w:p>
+      <w:pPr>
+        <w:spacing w:line="360" w:lineRule="auto"/>
+        <w:jc w:val="center"/>
+        <w:rPr>
+          <w:rFonts w:ascii="Times New Roman" w:hAnsi="Times New Roman" w:cs="Times New Roman"/>
+          <w:b/>
+          <w:sz w:val="32"/>
+          <w:szCs w:val="32"/>
+        </w:rPr>
+      </w:pPr>
+      <w:r>
+        <w:rPr>
+          <w:rFonts w:ascii="Times New Roman" w:hAnsi="Times New Roman" w:cs="Times New Roman"/>
+          <w:b/>
+          <w:sz w:val="32"/>
+          <w:szCs w:val="32"/>
+        </w:rPr>
+        <w:drawing>
+          <wp:inline distT="0" distB="0" distL="0" distR="0" wp14:anchorId="6E699A5C" wp14:editId="6453A405">
+            <wp:extent cx="2665851" cy="2539454"/>
+            <wp:effectExtent l="0" t="0" r="1270" b="0"/>
+            <wp:docPr id="4" name="Kép 4" descr="A képen játék látható&#10;&#10;Automatikusan generált leírás"/>
+            <wp:cNvGraphicFramePr>
+              <a:graphicFrameLocks xmlns:a="http://schemas.openxmlformats.org/drawingml/2006/main" noChangeAspect="1"/>
+            </wp:cNvGraphicFramePr>
+            <a:graphic xmlns:a="http://schemas.openxmlformats.org/drawingml/2006/main">
+              <a:graphicData uri="http://schemas.openxmlformats.org/drawingml/2006/picture">
+                <pic:pic xmlns:pic="http://schemas.openxmlformats.org/drawingml/2006/picture">
+                  <pic:nvPicPr>
+                    <pic:cNvPr id="4" name="Kép 4" descr="A képen játék látható&#10;&#10;Automatikusan generált leírás"/>
+                    <pic:cNvPicPr/>
+                  </pic:nvPicPr>
+                  <pic:blipFill>
+                    <a:blip r:embed="rId9"/>
+                    <a:stretch>
+                      <a:fillRect/>
+                    </a:stretch>
+                  </pic:blipFill>
+                  <pic:spPr>
+                    <a:xfrm>
+                      <a:off x="0" y="0"/>
+                      <a:ext cx="2699804" cy="2571797"/>
+                    </a:xfrm>
+                    <a:prstGeom prst="rect">
+                      <a:avLst/>
+                    </a:prstGeom>
+                  </pic:spPr>
+                </pic:pic>
+              </a:graphicData>
+            </a:graphic>
+          </wp:inline>
+        </w:drawing>
+      </w:r>
+    </w:p>
+    <w:p>
+      <w:pPr>
+        <w:spacing w:line="360" w:lineRule="auto"/>
+        <w:rPr>
+          <w:rFonts w:ascii="Times New Roman" w:hAnsi="Times New Roman" w:cs="Times New Roman"/>
+          <w:bCs/>
+          <w:sz w:val="24"/>
+          <w:szCs w:val="24"/>
+        </w:rPr>
+      </w:pPr>
+      <w:r>
+        <w:rPr>
+          <w:rFonts w:ascii="Times New Roman" w:hAnsi="Times New Roman" w:cs="Times New Roman"/>
+          <w:bCs/>
+          <w:sz w:val="24"/>
+          <w:szCs w:val="24"/>
+        </w:rPr>
+        <w:tab/>
+        <w:t xml:space="preserve">Hasonlóan testvéréhez kőfejhez ő is </w:t>
+      </w:r>
+      <w:r>
+        <w:rPr>
+          <w:rFonts w:ascii="Times New Roman" w:hAnsi="Times New Roman" w:cs="Times New Roman"/>
+          <w:bCs/>
+          <w:sz w:val="24"/>
+          <w:szCs w:val="24"/>
+        </w:rPr>
+        <w:t>érzékeli,</w:t>
+      </w:r>
+      <w:r>
+        <w:rPr>
+          <w:rFonts w:ascii="Times New Roman" w:hAnsi="Times New Roman" w:cs="Times New Roman"/>
+          <w:bCs/>
+          <w:sz w:val="24"/>
+          <w:szCs w:val="24"/>
+        </w:rPr>
+        <w:t xml:space="preserve"> ha egy játékos elhalod mellette csak ő nem csak lefele </w:t>
+      </w:r>
+      <w:r>
+        <w:rPr>
+          <w:rFonts w:ascii="Times New Roman" w:hAnsi="Times New Roman" w:cs="Times New Roman"/>
+          <w:bCs/>
+          <w:sz w:val="24"/>
+          <w:szCs w:val="24"/>
+        </w:rPr>
+        <w:t xml:space="preserve">irányba képes érzékelni karakterünket, </w:t>
+      </w:r>
+      <w:r>
+        <w:rPr>
+          <w:rFonts w:ascii="Times New Roman" w:hAnsi="Times New Roman" w:cs="Times New Roman"/>
+          <w:bCs/>
+          <w:sz w:val="24"/>
+          <w:szCs w:val="24"/>
+        </w:rPr>
+        <w:t xml:space="preserve">hanem mind a négy irányba képes </w:t>
+      </w:r>
+      <w:r>
+        <w:rPr>
+          <w:rFonts w:ascii="Times New Roman" w:hAnsi="Times New Roman" w:cs="Times New Roman"/>
+          <w:bCs/>
+          <w:sz w:val="24"/>
+          <w:szCs w:val="24"/>
+        </w:rPr>
+        <w:t>karakterünket keresni és támadni.</w:t>
+      </w:r>
+    </w:p>
+    <w:p>
+      <w:pPr>
+        <w:spacing w:line="360" w:lineRule="auto"/>
+        <w:rPr>
+          <w:rFonts w:ascii="Times New Roman" w:hAnsi="Times New Roman" w:cs="Times New Roman"/>
+          <w:b/>
+          <w:sz w:val="32"/>
+          <w:szCs w:val="32"/>
+        </w:rPr>
+      </w:pPr>
+      <w:r>
+        <w:rPr>
+          <w:rFonts w:ascii="Times New Roman" w:hAnsi="Times New Roman" w:cs="Times New Roman"/>
+          <w:bCs/>
+          <w:sz w:val="24"/>
+          <w:szCs w:val="24"/>
+        </w:rPr>
+        <w:t xml:space="preserve"> </w:t>
+      </w:r>
+      <w:r>
+        <w:rPr>
+          <w:rFonts w:ascii="Times New Roman" w:hAnsi="Times New Roman" w:cs="Times New Roman"/>
+          <w:b/>
+          <w:sz w:val="32"/>
+          <w:szCs w:val="32"/>
+        </w:rPr>
+        <w:t>2.6.</w:t>
+      </w:r>
+      <w:r>
+        <w:rPr>
+          <w:rFonts w:ascii="Times New Roman" w:hAnsi="Times New Roman" w:cs="Times New Roman"/>
+          <w:b/>
+          <w:sz w:val="32"/>
+          <w:szCs w:val="32"/>
+        </w:rPr>
+        <w:t>3</w:t>
+      </w:r>
+      <w:r>
+        <w:rPr>
+          <w:rFonts w:ascii="Times New Roman" w:hAnsi="Times New Roman" w:cs="Times New Roman"/>
+          <w:b/>
+          <w:sz w:val="32"/>
+          <w:szCs w:val="32"/>
+        </w:rPr>
+        <w:t xml:space="preserve">. </w:t>
+      </w:r>
+      <w:r>
+        <w:rPr>
+          <w:rFonts w:ascii="Times New Roman" w:hAnsi="Times New Roman" w:cs="Times New Roman"/>
+          <w:b/>
+          <w:sz w:val="32"/>
+          <w:szCs w:val="32"/>
+        </w:rPr>
+        <w:t>Tüskék</w:t>
+      </w:r>
+    </w:p>
+    <w:p>
+      <w:pPr>
+        <w:spacing w:line="360" w:lineRule="auto"/>
+        <w:jc w:val="center"/>
+        <w:rPr>
+          <w:rFonts w:ascii="Times New Roman" w:hAnsi="Times New Roman" w:cs="Times New Roman"/>
+          <w:bCs/>
+          <w:sz w:val="24"/>
+          <w:szCs w:val="24"/>
+        </w:rPr>
+      </w:pPr>
+      <w:r>
+        <w:rPr>
+          <w:rFonts w:ascii="Times New Roman" w:hAnsi="Times New Roman" w:cs="Times New Roman"/>
+          <w:bCs/>
+          <w:sz w:val="24"/>
+          <w:szCs w:val="24"/>
+        </w:rPr>
+        <w:drawing>
+          <wp:inline distT="0" distB="0" distL="0" distR="0" wp14:anchorId="3EBCB887" wp14:editId="68FFE516">
+            <wp:extent cx="3362794" cy="895475"/>
+            <wp:effectExtent l="0" t="0" r="9525" b="0"/>
+            <wp:docPr id="5" name="Kép 5"/>
+            <wp:cNvGraphicFramePr>
+              <a:graphicFrameLocks xmlns:a="http://schemas.openxmlformats.org/drawingml/2006/main" noChangeAspect="1"/>
+            </wp:cNvGraphicFramePr>
+            <a:graphic xmlns:a="http://schemas.openxmlformats.org/drawingml/2006/main">
+              <a:graphicData uri="http://schemas.openxmlformats.org/drawingml/2006/picture">
+                <pic:pic xmlns:pic="http://schemas.openxmlformats.org/drawingml/2006/picture">
+                  <pic:nvPicPr>
+                    <pic:cNvPr id="1" name=""/>
+                    <pic:cNvPicPr/>
+                  </pic:nvPicPr>
+                  <pic:blipFill>
+                    <a:blip r:embed="rId10"/>
+                    <a:stretch>
+                      <a:fillRect/>
+                    </a:stretch>
+                  </pic:blipFill>
+                  <pic:spPr>
+                    <a:xfrm>
+                      <a:off x="0" y="0"/>
+                      <a:ext cx="3362794" cy="895475"/>
+                    </a:xfrm>
+                    <a:prstGeom prst="rect">
+                      <a:avLst/>
+                    </a:prstGeom>
+                  </pic:spPr>
+                </pic:pic>
+              </a:graphicData>
+            </a:graphic>
+          </wp:inline>
+        </w:drawing>
+      </w:r>
+    </w:p>
+    <w:p>
+      <w:pPr>
+        <w:ind w:firstLine="708"/>
+        <w:rPr>
+          <w:rFonts w:ascii="Times New Roman" w:hAnsi="Times New Roman" w:cs="Times New Roman"/>
+          <w:bCs/>
+          <w:sz w:val="24"/>
+          <w:szCs w:val="24"/>
+        </w:rPr>
+        <w:sectPr>
+          <w:pgSz w:w="11906" w:h="16838" w:code="9"/>
+          <w:pgMar w:top="1412" w:right="1412" w:bottom="1412" w:left="1412" w:header="709" w:footer="709" w:gutter="0"/>
+          <w:cols w:space="708"/>
+          <w:docGrid w:linePitch="360"/>
+        </w:sectPr>
+      </w:pPr>
+      <w:r>
+        <w:rPr>
+          <w:rFonts w:ascii="Times New Roman" w:hAnsi="Times New Roman" w:cs="Times New Roman"/>
+          <w:bCs/>
+          <w:sz w:val="24"/>
+          <w:szCs w:val="24"/>
+        </w:rPr>
+        <w:t>Ha hozzájuk érűnk sebződik a karakterünk és egyből meghalunk ezzel növelve a halál számlálót</w:t>
+      </w:r>
+    </w:p>
+    <w:p>
+      <w:pPr>
+        <w:rPr>
+          <w:rFonts w:ascii="Times New Roman" w:hAnsi="Times New Roman" w:cs="Times New Roman"/>
+          <w:bCs/>
+          <w:sz w:val="24"/>
+          <w:szCs w:val="24"/>
+        </w:rPr>
+      </w:pPr>
+    </w:p>
+    <w:p>
+      <w:pPr>
+        <w:spacing w:line="360" w:lineRule="auto"/>
+        <w:rPr>
+          <w:rFonts w:ascii="Times New Roman" w:hAnsi="Times New Roman" w:cs="Times New Roman"/>
+          <w:b/>
+          <w:sz w:val="32"/>
+          <w:szCs w:val="32"/>
+        </w:rPr>
+      </w:pPr>
+      <w:r>
+        <w:rPr>
+          <w:rFonts w:ascii="Times New Roman" w:hAnsi="Times New Roman" w:cs="Times New Roman"/>
+          <w:b/>
+          <w:sz w:val="32"/>
+          <w:szCs w:val="32"/>
+        </w:rPr>
+        <w:t>2.6.</w:t>
+      </w:r>
+      <w:r>
+        <w:rPr>
+          <w:rFonts w:ascii="Times New Roman" w:hAnsi="Times New Roman" w:cs="Times New Roman"/>
+          <w:b/>
+          <w:sz w:val="32"/>
+          <w:szCs w:val="32"/>
+        </w:rPr>
+        <w:t>4</w:t>
+      </w:r>
+      <w:r>
+        <w:rPr>
+          <w:rFonts w:ascii="Times New Roman" w:hAnsi="Times New Roman" w:cs="Times New Roman"/>
+          <w:b/>
+          <w:sz w:val="32"/>
+          <w:szCs w:val="32"/>
+        </w:rPr>
+        <w:t xml:space="preserve">. </w:t>
+      </w:r>
+      <w:r>
+        <w:rPr>
+          <w:rFonts w:ascii="Times New Roman" w:hAnsi="Times New Roman" w:cs="Times New Roman"/>
+          <w:b/>
+          <w:sz w:val="32"/>
+          <w:szCs w:val="32"/>
+        </w:rPr>
+        <w:t>Fürész</w:t>
+      </w:r>
+    </w:p>
+    <w:p>
+      <w:pPr>
+        <w:jc w:val="center"/>
+        <w:rPr>
+          <w:rFonts w:ascii="Times New Roman" w:hAnsi="Times New Roman" w:cs="Times New Roman"/>
+          <w:bCs/>
+          <w:sz w:val="24"/>
+          <w:szCs w:val="24"/>
+        </w:rPr>
+      </w:pPr>
+      <w:r>
+        <w:rPr>
+          <w:noProof/>
+        </w:rPr>
+        <w:drawing>
+          <wp:inline distT="0" distB="0" distL="0" distR="0" wp14:anchorId="408C279B" wp14:editId="5BD84C7C">
+            <wp:extent cx="2123810" cy="1876190"/>
+            <wp:effectExtent l="0" t="0" r="0" b="0"/>
+            <wp:docPr id="6" name="Kép 6" descr="A képen szöveg, molnár látható&#10;&#10;Automatikusan generált leírás"/>
+            <wp:cNvGraphicFramePr>
+              <a:graphicFrameLocks xmlns:a="http://schemas.openxmlformats.org/drawingml/2006/main" noChangeAspect="1"/>
+            </wp:cNvGraphicFramePr>
+            <a:graphic xmlns:a="http://schemas.openxmlformats.org/drawingml/2006/main">
+              <a:graphicData uri="http://schemas.openxmlformats.org/drawingml/2006/picture">
+                <pic:pic xmlns:pic="http://schemas.openxmlformats.org/drawingml/2006/picture">
+                  <pic:nvPicPr>
+                    <pic:cNvPr id="6" name="Kép 6" descr="A képen szöveg, molnár látható&#10;&#10;Automatikusan generált leírás"/>
+                    <pic:cNvPicPr/>
+                  </pic:nvPicPr>
+                  <pic:blipFill>
+                    <a:blip r:embed="rId11"/>
+                    <a:stretch>
+                      <a:fillRect/>
+                    </a:stretch>
+                  </pic:blipFill>
+                  <pic:spPr>
+                    <a:xfrm>
+                      <a:off x="0" y="0"/>
+                      <a:ext cx="2123810" cy="1876190"/>
+                    </a:xfrm>
+                    <a:prstGeom prst="rect">
+                      <a:avLst/>
+                    </a:prstGeom>
+                  </pic:spPr>
+                </pic:pic>
+              </a:graphicData>
+            </a:graphic>
+          </wp:inline>
+        </w:drawing>
+      </w:r>
+    </w:p>
+    <w:p>
+      <w:pPr>
+        <w:spacing w:line="360" w:lineRule="auto"/>
+        <w:rPr>
+          <w:rFonts w:ascii="Times New Roman" w:hAnsi="Times New Roman" w:cs="Times New Roman"/>
+          <w:bCs/>
+          <w:sz w:val="24"/>
+          <w:szCs w:val="24"/>
+        </w:rPr>
+      </w:pPr>
+      <w:r>
+        <w:rPr>
+          <w:rFonts w:ascii="Times New Roman" w:hAnsi="Times New Roman" w:cs="Times New Roman"/>
+          <w:bCs/>
+          <w:sz w:val="24"/>
+          <w:szCs w:val="24"/>
+        </w:rPr>
+        <w:tab/>
+        <w:t>Képes jobbra és balra mozogni, de csak egy megadott távolságig ezzel nehezítve a pálya teljesítését. Ha a játékosunk hozzá ér egyből meghal így kezdhetjük az elejétől.</w:t>
+      </w:r>
+    </w:p>
+    <w:p>
+      <w:pPr>
+        <w:spacing w:line="360" w:lineRule="auto"/>
+        <w:rPr>
+          <w:rFonts w:ascii="Times New Roman" w:hAnsi="Times New Roman" w:cs="Times New Roman"/>
+          <w:b/>
+          <w:sz w:val="32"/>
+          <w:szCs w:val="32"/>
+        </w:rPr>
+      </w:pPr>
+      <w:r>
+        <w:rPr>
+          <w:rFonts w:ascii="Times New Roman" w:hAnsi="Times New Roman" w:cs="Times New Roman"/>
+          <w:b/>
+          <w:sz w:val="32"/>
+          <w:szCs w:val="32"/>
+        </w:rPr>
+        <w:t>2.6.</w:t>
+      </w:r>
+      <w:r>
+        <w:rPr>
+          <w:rFonts w:ascii="Times New Roman" w:hAnsi="Times New Roman" w:cs="Times New Roman"/>
+          <w:b/>
+          <w:sz w:val="32"/>
+          <w:szCs w:val="32"/>
+        </w:rPr>
+        <w:t>5</w:t>
+      </w:r>
+      <w:r>
+        <w:rPr>
+          <w:rFonts w:ascii="Times New Roman" w:hAnsi="Times New Roman" w:cs="Times New Roman"/>
+          <w:b/>
+          <w:sz w:val="32"/>
+          <w:szCs w:val="32"/>
+        </w:rPr>
+        <w:t xml:space="preserve">. </w:t>
+      </w:r>
+      <w:r>
+        <w:rPr>
+          <w:rFonts w:ascii="Times New Roman" w:hAnsi="Times New Roman" w:cs="Times New Roman"/>
+          <w:b/>
+          <w:sz w:val="32"/>
+          <w:szCs w:val="32"/>
+        </w:rPr>
+        <w:t>Nyílcsapda</w:t>
+      </w:r>
+    </w:p>
+    <w:p>
+      <w:pPr>
+        <w:spacing w:line="360" w:lineRule="auto"/>
+        <w:jc w:val="center"/>
+        <w:rPr>
+          <w:rFonts w:ascii="Times New Roman" w:hAnsi="Times New Roman" w:cs="Times New Roman"/>
+          <w:bCs/>
+          <w:sz w:val="24"/>
+          <w:szCs w:val="24"/>
+        </w:rPr>
+      </w:pPr>
+      <w:r>
+        <w:rPr>
+          <w:rFonts w:ascii="Times New Roman" w:hAnsi="Times New Roman" w:cs="Times New Roman"/>
+          <w:bCs/>
+          <w:sz w:val="24"/>
+          <w:szCs w:val="24"/>
+        </w:rPr>
+        <w:drawing>
+          <wp:inline distT="0" distB="0" distL="0" distR="0" wp14:anchorId="495D2AFE" wp14:editId="3662054B">
+            <wp:extent cx="2064029" cy="1235034"/>
+            <wp:effectExtent l="0" t="0" r="0" b="3810"/>
+            <wp:docPr id="7" name="Kép 7"/>
+            <wp:cNvGraphicFramePr>
+              <a:graphicFrameLocks xmlns:a="http://schemas.openxmlformats.org/drawingml/2006/main" noChangeAspect="1"/>
+            </wp:cNvGraphicFramePr>
+            <a:graphic xmlns:a="http://schemas.openxmlformats.org/drawingml/2006/main">
+              <a:graphicData uri="http://schemas.openxmlformats.org/drawingml/2006/picture">
+                <pic:pic xmlns:pic="http://schemas.openxmlformats.org/drawingml/2006/picture">
+                  <pic:nvPicPr>
+                    <pic:cNvPr id="1" name=""/>
+                    <pic:cNvPicPr/>
+                  </pic:nvPicPr>
+                  <pic:blipFill>
+                    <a:blip r:embed="rId12"/>
+                    <a:stretch>
+                      <a:fillRect/>
+                    </a:stretch>
+                  </pic:blipFill>
+                  <pic:spPr>
+                    <a:xfrm>
+                      <a:off x="0" y="0"/>
+                      <a:ext cx="2112406" cy="1263981"/>
+                    </a:xfrm>
+                    <a:prstGeom prst="rect">
+                      <a:avLst/>
+                    </a:prstGeom>
+                  </pic:spPr>
+                </pic:pic>
+              </a:graphicData>
+            </a:graphic>
+          </wp:inline>
+        </w:drawing>
+      </w:r>
+    </w:p>
+    <w:p>
+      <w:pPr>
+        <w:rPr>
+          <w:rFonts w:ascii="Times New Roman" w:hAnsi="Times New Roman" w:cs="Times New Roman"/>
+          <w:bCs/>
+          <w:sz w:val="24"/>
+          <w:szCs w:val="24"/>
+        </w:rPr>
+      </w:pPr>
+      <w:r>
+        <w:rPr>
+          <w:rFonts w:ascii="Times New Roman" w:hAnsi="Times New Roman" w:cs="Times New Roman"/>
+          <w:bCs/>
+          <w:sz w:val="24"/>
+          <w:szCs w:val="24"/>
+        </w:rPr>
+        <w:tab/>
+        <w:t xml:space="preserve">Folyamatosan lövöldözi ki magából a </w:t>
+      </w:r>
+      <w:r>
+        <w:rPr>
+          <w:rFonts w:ascii="Times New Roman" w:hAnsi="Times New Roman" w:cs="Times New Roman"/>
+          <w:bCs/>
+          <w:sz w:val="24"/>
+          <w:szCs w:val="24"/>
+        </w:rPr>
+        <w:t>nyilakat,</w:t>
+      </w:r>
+      <w:r>
+        <w:rPr>
+          <w:rFonts w:ascii="Times New Roman" w:hAnsi="Times New Roman" w:cs="Times New Roman"/>
+          <w:bCs/>
+          <w:sz w:val="24"/>
+          <w:szCs w:val="24"/>
+        </w:rPr>
+        <w:t xml:space="preserve"> </w:t>
+      </w:r>
+      <w:r>
+        <w:rPr>
+          <w:rFonts w:ascii="Times New Roman" w:hAnsi="Times New Roman" w:cs="Times New Roman"/>
+          <w:bCs/>
+          <w:sz w:val="24"/>
+          <w:szCs w:val="24"/>
+        </w:rPr>
+        <w:t>ha pedig az egyik nyíl eltalálja a játékosunkat meghaltunk és kezdhetjük elölről.</w:t>
+      </w:r>
+    </w:p>
+    <w:p>
+      <w:pPr>
+        <w:spacing w:line="360" w:lineRule="auto"/>
+        <w:rPr>
+          <w:rFonts w:ascii="Times New Roman" w:hAnsi="Times New Roman" w:cs="Times New Roman"/>
+          <w:b/>
+          <w:sz w:val="32"/>
+          <w:szCs w:val="32"/>
+        </w:rPr>
+      </w:pPr>
+      <w:r>
+        <w:rPr>
+          <w:rFonts w:ascii="Times New Roman" w:hAnsi="Times New Roman" w:cs="Times New Roman"/>
+          <w:b/>
+          <w:sz w:val="32"/>
+          <w:szCs w:val="32"/>
+        </w:rPr>
+        <w:t>2.6.</w:t>
+      </w:r>
+      <w:r>
+        <w:rPr>
+          <w:rFonts w:ascii="Times New Roman" w:hAnsi="Times New Roman" w:cs="Times New Roman"/>
+          <w:b/>
+          <w:sz w:val="32"/>
+          <w:szCs w:val="32"/>
+        </w:rPr>
+        <w:t>6</w:t>
+      </w:r>
+      <w:r>
+        <w:rPr>
+          <w:rFonts w:ascii="Times New Roman" w:hAnsi="Times New Roman" w:cs="Times New Roman"/>
+          <w:b/>
+          <w:sz w:val="32"/>
+          <w:szCs w:val="32"/>
+        </w:rPr>
+        <w:t xml:space="preserve">. </w:t>
+      </w:r>
+      <w:r>
+        <w:rPr>
+          <w:rFonts w:ascii="Times New Roman" w:hAnsi="Times New Roman" w:cs="Times New Roman"/>
+          <w:b/>
+          <w:sz w:val="32"/>
+          <w:szCs w:val="32"/>
+        </w:rPr>
+        <w:t>Élet</w:t>
+      </w:r>
+    </w:p>
+    <w:p>
+      <w:pPr>
+        <w:spacing w:line="360" w:lineRule="auto"/>
+        <w:rPr>
+          <w:rFonts w:ascii="Times New Roman" w:hAnsi="Times New Roman" w:cs="Times New Roman"/>
+          <w:bCs/>
+          <w:sz w:val="24"/>
+          <w:szCs w:val="24"/>
+        </w:rPr>
+      </w:pPr>
+      <w:r>
+        <w:rPr>
+          <w:rFonts w:ascii="Times New Roman" w:hAnsi="Times New Roman" w:cs="Times New Roman"/>
+          <w:bCs/>
+          <w:sz w:val="24"/>
+          <w:szCs w:val="24"/>
+        </w:rPr>
+        <w:tab/>
+        <w:t xml:space="preserve">Karakterünknek mindössze egy élete így nagyon oda kell figyelni mihez érünk hozzá. Két esetbe veszíthet életet a karakterünk. Az első, hogy szakadékba </w:t>
+      </w:r>
+      <w:r>
+        <w:rPr>
+          <w:rFonts w:ascii="Times New Roman" w:hAnsi="Times New Roman" w:cs="Times New Roman"/>
+          <w:bCs/>
+          <w:sz w:val="24"/>
+          <w:szCs w:val="24"/>
+        </w:rPr>
+        <w:t xml:space="preserve">lépve leesni a pályáról, ebben az esetben az összes életünket elveszítjük, és </w:t>
+      </w:r>
+      <w:r>
+        <w:rPr>
+          <w:rFonts w:ascii="Times New Roman" w:hAnsi="Times New Roman" w:cs="Times New Roman"/>
+          <w:bCs/>
+          <w:sz w:val="24"/>
+          <w:szCs w:val="24"/>
+        </w:rPr>
+        <w:t>kezdhetjük elölről a pályát</w:t>
+      </w:r>
+      <w:r>
+        <w:rPr>
+          <w:rFonts w:ascii="Times New Roman" w:hAnsi="Times New Roman" w:cs="Times New Roman"/>
+          <w:bCs/>
+          <w:sz w:val="24"/>
+          <w:szCs w:val="24"/>
+        </w:rPr>
+        <w:t>.</w:t>
+      </w:r>
+      <w:r>
+        <w:rPr>
+          <w:rFonts w:ascii="Times New Roman" w:hAnsi="Times New Roman" w:cs="Times New Roman"/>
+          <w:bCs/>
+          <w:sz w:val="24"/>
+          <w:szCs w:val="24"/>
+        </w:rPr>
+        <w:t xml:space="preserve"> Második pedig, ha hozzá érünk a különböző csapdákhoz.</w:t>
+      </w:r>
+    </w:p>
+    <w:p>
+      <w:pPr>
+        <w:spacing w:line="360" w:lineRule="auto"/>
+        <w:rPr>
+          <w:rFonts w:ascii="Times New Roman" w:hAnsi="Times New Roman" w:cs="Times New Roman"/>
+          <w:b/>
+          <w:sz w:val="32"/>
+          <w:szCs w:val="32"/>
+        </w:rPr>
+        <w:sectPr>
+          <w:pgSz w:w="11906" w:h="16838" w:code="9"/>
+          <w:pgMar w:top="1412" w:right="1412" w:bottom="1412" w:left="1412" w:header="709" w:footer="709" w:gutter="0"/>
+          <w:cols w:space="708"/>
+          <w:docGrid w:linePitch="360"/>
+        </w:sectPr>
+      </w:pPr>
+    </w:p>
+    <w:p>
+      <w:pPr>
+        <w:spacing w:line="360" w:lineRule="auto"/>
+        <w:rPr>
+          <w:rFonts w:ascii="Times New Roman" w:hAnsi="Times New Roman" w:cs="Times New Roman"/>
+          <w:b/>
+          <w:sz w:val="32"/>
+          <w:szCs w:val="32"/>
+        </w:rPr>
+      </w:pPr>
+      <w:r>
+        <w:rPr>
+          <w:rFonts w:ascii="Times New Roman" w:hAnsi="Times New Roman" w:cs="Times New Roman"/>
+          <w:b/>
+          <w:sz w:val="32"/>
+          <w:szCs w:val="32"/>
+        </w:rPr>
+        <w:lastRenderedPageBreak/>
+        <w:t>2.6.</w:t>
+      </w:r>
+      <w:r>
+        <w:rPr>
+          <w:rFonts w:ascii="Times New Roman" w:hAnsi="Times New Roman" w:cs="Times New Roman"/>
+          <w:b/>
+          <w:sz w:val="32"/>
+          <w:szCs w:val="32"/>
+        </w:rPr>
+        <w:t>7</w:t>
+      </w:r>
+      <w:r>
+        <w:rPr>
+          <w:rFonts w:ascii="Times New Roman" w:hAnsi="Times New Roman" w:cs="Times New Roman"/>
+          <w:b/>
+          <w:sz w:val="32"/>
+          <w:szCs w:val="32"/>
+        </w:rPr>
+        <w:t xml:space="preserve">. </w:t>
+      </w:r>
+      <w:r>
+        <w:rPr>
+          <w:rFonts w:ascii="Times New Roman" w:hAnsi="Times New Roman" w:cs="Times New Roman"/>
+          <w:b/>
+          <w:sz w:val="32"/>
+          <w:szCs w:val="32"/>
+        </w:rPr>
+        <w:t>Pálya teljesítése</w:t>
+      </w:r>
+    </w:p>
+    <w:p>
+      <w:pPr>
+        <w:spacing w:line="360" w:lineRule="auto"/>
+        <w:jc w:val="center"/>
+        <w:rPr>
+          <w:rFonts w:ascii="Times New Roman" w:hAnsi="Times New Roman" w:cs="Times New Roman"/>
+          <w:bCs/>
+          <w:sz w:val="24"/>
+          <w:szCs w:val="24"/>
+        </w:rPr>
+      </w:pPr>
+      <w:r>
+        <w:rPr>
+          <w:rFonts w:ascii="Times New Roman" w:hAnsi="Times New Roman" w:cs="Times New Roman"/>
+          <w:bCs/>
+          <w:sz w:val="24"/>
+          <w:szCs w:val="24"/>
+        </w:rPr>
+        <w:drawing>
+          <wp:inline distT="0" distB="0" distL="0" distR="0" wp14:anchorId="2ADE24C4" wp14:editId="2735355E">
+            <wp:extent cx="1200318" cy="1895740"/>
+            <wp:effectExtent l="0" t="0" r="0" b="9525"/>
+            <wp:docPr id="8" name="Kép 8"/>
+            <wp:cNvGraphicFramePr>
+              <a:graphicFrameLocks xmlns:a="http://schemas.openxmlformats.org/drawingml/2006/main" noChangeAspect="1"/>
+            </wp:cNvGraphicFramePr>
+            <a:graphic xmlns:a="http://schemas.openxmlformats.org/drawingml/2006/main">
+              <a:graphicData uri="http://schemas.openxmlformats.org/drawingml/2006/picture">
+                <pic:pic xmlns:pic="http://schemas.openxmlformats.org/drawingml/2006/picture">
+                  <pic:nvPicPr>
+                    <pic:cNvPr id="1" name=""/>
+                    <pic:cNvPicPr/>
+                  </pic:nvPicPr>
+                  <pic:blipFill>
+                    <a:blip r:embed="rId13"/>
+                    <a:stretch>
+                      <a:fillRect/>
+                    </a:stretch>
+                  </pic:blipFill>
+                  <pic:spPr>
+                    <a:xfrm>
+                      <a:off x="0" y="0"/>
+                      <a:ext cx="1200318" cy="1895740"/>
+                    </a:xfrm>
+                    <a:prstGeom prst="rect">
+                      <a:avLst/>
+                    </a:prstGeom>
+                  </pic:spPr>
+                </pic:pic>
+              </a:graphicData>
+            </a:graphic>
+          </wp:inline>
+        </w:drawing>
+      </w:r>
+    </w:p>
+    <w:p>
+      <w:pPr>
+        <w:spacing w:line="360" w:lineRule="auto"/>
+        <w:rPr>
+          <w:rFonts w:ascii="Times New Roman" w:hAnsi="Times New Roman" w:cs="Times New Roman"/>
+          <w:bCs/>
+          <w:sz w:val="24"/>
+          <w:szCs w:val="24"/>
+        </w:rPr>
+      </w:pPr>
+      <w:r>
+        <w:rPr>
+          <w:rFonts w:ascii="Times New Roman" w:hAnsi="Times New Roman" w:cs="Times New Roman"/>
+          <w:bCs/>
+          <w:sz w:val="24"/>
+          <w:szCs w:val="24"/>
+        </w:rPr>
+        <w:tab/>
+        <w:t xml:space="preserve">A pályát csak is akkor </w:t>
+      </w:r>
+      <w:r>
+        <w:rPr>
+          <w:rFonts w:ascii="Times New Roman" w:hAnsi="Times New Roman" w:cs="Times New Roman"/>
+          <w:bCs/>
+          <w:sz w:val="24"/>
+          <w:szCs w:val="24"/>
+        </w:rPr>
+        <w:t>teljesítettük</w:t>
+      </w:r>
+      <w:r>
+        <w:rPr>
+          <w:rFonts w:ascii="Times New Roman" w:hAnsi="Times New Roman" w:cs="Times New Roman"/>
+          <w:bCs/>
+          <w:sz w:val="24"/>
+          <w:szCs w:val="24"/>
+        </w:rPr>
+        <w:t xml:space="preserve"> ha </w:t>
+      </w:r>
+      <w:r>
+        <w:rPr>
+          <w:rFonts w:ascii="Times New Roman" w:hAnsi="Times New Roman" w:cs="Times New Roman"/>
+          <w:bCs/>
+          <w:sz w:val="24"/>
+          <w:szCs w:val="24"/>
+        </w:rPr>
+        <w:t>eljutottunk</w:t>
+      </w:r>
+      <w:r>
+        <w:rPr>
+          <w:rFonts w:ascii="Times New Roman" w:hAnsi="Times New Roman" w:cs="Times New Roman"/>
+          <w:bCs/>
+          <w:sz w:val="24"/>
+          <w:szCs w:val="24"/>
+        </w:rPr>
+        <w:t xml:space="preserve"> a zászlóig és hozzá értünk ekkor a jelenlegi idő és halál számláló mentésre kerül.</w:t>
+      </w:r>
+    </w:p>
     <w:sectPr>
       <w:pgSz w:w="11906" w:h="16838" w:code="9"/>
       <w:pgMar w:top="1412" w:right="1412" w:bottom="1412" w:left="1412" w:header="709" w:footer="709" w:gutter="0"/>
@@ -3319,7 +4297,7 @@
 </file>
 
 <file path=word/numbering.xml><?xml version="1.0" encoding="utf-8"?>
-<w:numbering xmlns:wpc="http://schemas.microsoft.com/office/word/2010/wordprocessingCanvas" xmlns:cx="http://schemas.microsoft.com/office/drawing/2014/chartex" xmlns:mc="http://schemas.openxmlformats.org/markup-compatibility/2006" xmlns:o="urn:schemas-microsoft-com:office:office" xmlns:r="http://schemas.openxmlformats.org/officeDocument/2006/relationships" xmlns:m="http://schemas.openxmlformats.org/officeDocument/2006/math" xmlns:v="urn:schemas-microsoft-com:vml" xmlns:wp14="http://schemas.microsoft.com/office/word/2010/wordprocessingDrawing" xmlns:wp="http://schemas.openxmlformats.org/drawingml/2006/wordprocessingDrawing" xmlns:w10="urn:schemas-microsoft-com:office:word" xmlns:w="http://schemas.openxmlformats.org/wordprocessingml/2006/main" xmlns:w14="http://schemas.microsoft.com/office/word/2010/wordml" xmlns:w15="http://schemas.microsoft.com/office/word/2012/wordml" xmlns:w16se="http://schemas.microsoft.com/office/word/2015/wordml/symex" xmlns:wpg="http://schemas.microsoft.com/office/word/2010/wordprocessingGroup" xmlns:wpi="http://schemas.microsoft.com/office/word/2010/wordprocessingInk" xmlns:wne="http://schemas.microsoft.com/office/word/2006/wordml" xmlns:wps="http://schemas.microsoft.com/office/word/2010/wordprocessingShape" mc:Ignorable="w14 w15 w16se wp14">
+<w:numbering xmlns:wpc="http://schemas.microsoft.com/office/word/2010/wordprocessingCanvas" xmlns:cx="http://schemas.microsoft.com/office/drawing/2014/chartex" xmlns:cx1="http://schemas.microsoft.com/office/drawing/2015/9/8/chartex" xmlns:cx2="http://schemas.microsoft.com/office/drawing/2015/10/21/chartex" xmlns:cx3="http://schemas.microsoft.com/office/drawing/2016/5/9/chartex" xmlns:cx4="http://schemas.microsoft.com/office/drawing/2016/5/10/chartex" xmlns:cx5="http://schemas.microsoft.com/office/drawing/2016/5/11/chartex" xmlns:cx6="http://schemas.microsoft.com/office/drawing/2016/5/12/chartex" xmlns:cx7="http://schemas.microsoft.com/office/drawing/2016/5/13/chartex" xmlns:cx8="http://schemas.microsoft.com/office/drawing/2016/5/14/chartex" xmlns:mc="http://schemas.openxmlformats.org/markup-compatibility/2006" xmlns:aink="http://schemas.microsoft.com/office/drawing/2016/ink" xmlns:am3d="http://schemas.microsoft.com/office/drawing/2017/model3d" xmlns:o="urn:schemas-microsoft-com:office:office" xmlns:r="http://schemas.openxmlformats.org/officeDocument/2006/relationships" xmlns:m="http://schemas.openxmlformats.org/officeDocument/2006/math" xmlns:v="urn:schemas-microsoft-com:vml" xmlns:wp14="http://schemas.microsoft.com/office/word/2010/wordprocessingDrawing" xmlns:wp="http://schemas.openxmlformats.org/drawingml/2006/wordprocessingDrawing" xmlns:w10="urn:schemas-microsoft-com:office:word" xmlns:w="http://schemas.openxmlformats.org/wordprocessingml/2006/main" xmlns:w14="http://schemas.microsoft.com/office/word/2010/wordml" xmlns:w15="http://schemas.microsoft.com/office/word/2012/wordml" xmlns:w16cex="http://schemas.microsoft.com/office/word/2018/wordml/cex" xmlns:w16cid="http://schemas.microsoft.com/office/word/2016/wordml/cid" xmlns:w16="http://schemas.microsoft.com/office/word/2018/wordml" xmlns:w16sdtdh="http://schemas.microsoft.com/office/word/2020/wordml/sdtdatahash" xmlns:w16se="http://schemas.microsoft.com/office/word/2015/wordml/symex" xmlns:wpg="http://schemas.microsoft.com/office/word/2010/wordprocessingGroup" xmlns:wpi="http://schemas.microsoft.com/office/word/2010/wordprocessingInk" xmlns:wne="http://schemas.microsoft.com/office/word/2006/wordml" xmlns:wps="http://schemas.microsoft.com/office/word/2010/wordprocessingShape" mc:Ignorable="w14 w15 w16se w16cid w16 w16cex w16sdtdh wp14">
   <w:abstractNum w:abstractNumId="0" w15:restartNumberingAfterBreak="0">
     <w:nsid w:val="013A2EF4"/>
     <w:multiLevelType w:val="hybridMultilevel"/>
@@ -3904,7 +4882,7 @@
 </file>
 
 <file path=word/styles.xml><?xml version="1.0" encoding="utf-8"?>
-<w:styles xmlns:mc="http://schemas.openxmlformats.org/markup-compatibility/2006" xmlns:r="http://schemas.openxmlformats.org/officeDocument/2006/relationships" xmlns:w="http://schemas.openxmlformats.org/wordprocessingml/2006/main" xmlns:w14="http://schemas.microsoft.com/office/word/2010/wordml" xmlns:w15="http://schemas.microsoft.com/office/word/2012/wordml" xmlns:w16se="http://schemas.microsoft.com/office/word/2015/wordml/symex" mc:Ignorable="w14 w15 w16se">
+<w:styles xmlns:mc="http://schemas.openxmlformats.org/markup-compatibility/2006" xmlns:r="http://schemas.openxmlformats.org/officeDocument/2006/relationships" xmlns:w="http://schemas.openxmlformats.org/wordprocessingml/2006/main" xmlns:w14="http://schemas.microsoft.com/office/word/2010/wordml" xmlns:w15="http://schemas.microsoft.com/office/word/2012/wordml" xmlns:w16cex="http://schemas.microsoft.com/office/word/2018/wordml/cex" xmlns:w16cid="http://schemas.microsoft.com/office/word/2016/wordml/cid" xmlns:w16="http://schemas.microsoft.com/office/word/2018/wordml" xmlns:w16sdtdh="http://schemas.microsoft.com/office/word/2020/wordml/sdtdatahash" xmlns:w16se="http://schemas.microsoft.com/office/word/2015/wordml/symex" mc:Ignorable="w14 w15 w16se w16cid w16 w16cex w16sdtdh">
   <w:docDefaults>
     <w:rPrDefault>
       <w:rPr>
@@ -3920,7 +4898,7 @@
       </w:pPr>
     </w:pPrDefault>
   </w:docDefaults>
-  <w:latentStyles w:defLockedState="0" w:defUIPriority="99" w:defSemiHidden="0" w:defUnhideWhenUsed="0" w:defQFormat="0" w:count="371">
+  <w:latentStyles w:defLockedState="0" w:defUIPriority="99" w:defSemiHidden="0" w:defUnhideWhenUsed="0" w:defQFormat="0" w:count="376">
     <w:lsdException w:name="Normal" w:uiPriority="0" w:qFormat="1"/>
     <w:lsdException w:name="heading 1" w:uiPriority="9" w:qFormat="1"/>
     <w:lsdException w:name="heading 2" w:semiHidden="1" w:uiPriority="9" w:unhideWhenUsed="1" w:qFormat="1"/>
@@ -4026,7 +5004,6 @@
     <w:lsdException w:name="HTML Sample" w:semiHidden="1" w:unhideWhenUsed="1"/>
     <w:lsdException w:name="HTML Typewriter" w:semiHidden="1" w:unhideWhenUsed="1"/>
     <w:lsdException w:name="HTML Variable" w:semiHidden="1" w:unhideWhenUsed="1"/>
-    <w:lsdException w:name="Normal Table" w:semiHidden="1" w:unhideWhenUsed="1"/>
     <w:lsdException w:name="annotation subject" w:semiHidden="1" w:unhideWhenUsed="1"/>
     <w:lsdException w:name="No List" w:semiHidden="1" w:unhideWhenUsed="1"/>
     <w:lsdException w:name="Outline List 1" w:semiHidden="1" w:unhideWhenUsed="1"/>
@@ -4069,11 +5046,8 @@
     <w:lsdException w:name="Table Contemporary" w:semiHidden="1" w:unhideWhenUsed="1"/>
     <w:lsdException w:name="Table Elegant" w:semiHidden="1" w:unhideWhenUsed="1"/>
     <w:lsdException w:name="Table Professional" w:semiHidden="1" w:unhideWhenUsed="1"/>
-    <w:lsdException w:name="Table Subtle 1" w:semiHidden="1" w:unhideWhenUsed="1"/>
     <w:lsdException w:name="Table Subtle 2" w:semiHidden="1" w:unhideWhenUsed="1"/>
     <w:lsdException w:name="Table Web 1" w:semiHidden="1" w:unhideWhenUsed="1"/>
-    <w:lsdException w:name="Table Web 2" w:semiHidden="1" w:unhideWhenUsed="1"/>
-    <w:lsdException w:name="Table Web 3" w:semiHidden="1" w:unhideWhenUsed="1"/>
     <w:lsdException w:name="Balloon Text" w:semiHidden="1" w:unhideWhenUsed="1"/>
     <w:lsdException w:name="Table Grid" w:uiPriority="39"/>
     <w:lsdException w:name="Table Theme" w:semiHidden="1" w:unhideWhenUsed="1"/>
@@ -4292,11 +5266,16 @@
     <w:lsdException w:name="List Table 5 Dark Accent 6" w:uiPriority="50"/>
     <w:lsdException w:name="List Table 6 Colorful Accent 6" w:uiPriority="51"/>
     <w:lsdException w:name="List Table 7 Colorful Accent 6" w:uiPriority="52"/>
+    <w:lsdException w:name="Mention" w:semiHidden="1" w:unhideWhenUsed="1"/>
+    <w:lsdException w:name="Smart Hyperlink" w:semiHidden="1" w:unhideWhenUsed="1"/>
+    <w:lsdException w:name="Hashtag" w:semiHidden="1" w:unhideWhenUsed="1"/>
+    <w:lsdException w:name="Unresolved Mention" w:semiHidden="1" w:unhideWhenUsed="1"/>
+    <w:lsdException w:name="Smart Link" w:semiHidden="1" w:unhideWhenUsed="1"/>
   </w:latentStyles>
   <w:style w:type="paragraph" w:default="1" w:styleId="Norml">
     <w:name w:val="Normal"/>
     <w:qFormat/>
-    <w:rsid w:val="00C32BC9"/>
+    <w:rsid w:val="00864A6A"/>
   </w:style>
   <w:style w:type="character" w:default="1" w:styleId="Bekezdsalapbettpusa">
     <w:name w:val="Default Paragraph Font"/>

</xml_diff>